<commit_message>
20201212 new build with new manual
</commit_message>
<xml_diff>
--- a/RoboticHelpToolManual.docx
+++ b/RoboticHelpToolManual.docx
@@ -1,6 +1,6 @@
 
 <file path=word/document.xml><?xml version="1.0" encoding="utf-8"?>
-<w:document xmlns:wpc="http://schemas.microsoft.com/office/word/2010/wordprocessingCanvas" xmlns:mc="http://schemas.openxmlformats.org/markup-compatibility/2006" xmlns:o="urn:schemas-microsoft-com:office:office" xmlns:r="http://schemas.openxmlformats.org/officeDocument/2006/relationships" xmlns:m="http://schemas.openxmlformats.org/officeDocument/2006/math" xmlns:v="urn:schemas-microsoft-com:vml" xmlns:wp14="http://schemas.microsoft.com/office/word/2010/wordprocessingDrawing" xmlns:wp="http://schemas.openxmlformats.org/drawingml/2006/wordprocessingDrawing" xmlns:w10="urn:schemas-microsoft-com:office:word" xmlns:w="http://schemas.openxmlformats.org/wordprocessingml/2006/main" xmlns:w14="http://schemas.microsoft.com/office/word/2010/wordml" xmlns:w15="http://schemas.microsoft.com/office/word/2012/wordml" xmlns:wpg="http://schemas.microsoft.com/office/word/2010/wordprocessingGroup" xmlns:wpi="http://schemas.microsoft.com/office/word/2010/wordprocessingInk" xmlns:wne="http://schemas.microsoft.com/office/word/2006/wordml" xmlns:wps="http://schemas.microsoft.com/office/word/2010/wordprocessingShape" mc:Ignorable="w14 w15 wp14">
+<w:document xmlns:wpc="http://schemas.microsoft.com/office/word/2010/wordprocessingCanvas" xmlns:cx="http://schemas.microsoft.com/office/drawing/2014/chartex" xmlns:cx1="http://schemas.microsoft.com/office/drawing/2015/9/8/chartex" xmlns:cx2="http://schemas.microsoft.com/office/drawing/2015/10/21/chartex" xmlns:cx3="http://schemas.microsoft.com/office/drawing/2016/5/9/chartex" xmlns:cx4="http://schemas.microsoft.com/office/drawing/2016/5/10/chartex" xmlns:cx5="http://schemas.microsoft.com/office/drawing/2016/5/11/chartex" xmlns:cx6="http://schemas.microsoft.com/office/drawing/2016/5/12/chartex" xmlns:cx7="http://schemas.microsoft.com/office/drawing/2016/5/13/chartex" xmlns:cx8="http://schemas.microsoft.com/office/drawing/2016/5/14/chartex" xmlns:mc="http://schemas.openxmlformats.org/markup-compatibility/2006" xmlns:aink="http://schemas.microsoft.com/office/drawing/2016/ink" xmlns:am3d="http://schemas.microsoft.com/office/drawing/2017/model3d" xmlns:o="urn:schemas-microsoft-com:office:office" xmlns:r="http://schemas.openxmlformats.org/officeDocument/2006/relationships" xmlns:m="http://schemas.openxmlformats.org/officeDocument/2006/math" xmlns:v="urn:schemas-microsoft-com:vml" xmlns:wp14="http://schemas.microsoft.com/office/word/2010/wordprocessingDrawing" xmlns:wp="http://schemas.openxmlformats.org/drawingml/2006/wordprocessingDrawing" xmlns:w10="urn:schemas-microsoft-com:office:word" xmlns:w="http://schemas.openxmlformats.org/wordprocessingml/2006/main" xmlns:w14="http://schemas.microsoft.com/office/word/2010/wordml" xmlns:w15="http://schemas.microsoft.com/office/word/2012/wordml" xmlns:w16cid="http://schemas.microsoft.com/office/word/2016/wordml/cid" xmlns:w16se="http://schemas.microsoft.com/office/word/2015/wordml/symex" xmlns:wpg="http://schemas.microsoft.com/office/word/2010/wordprocessingGroup" xmlns:wpi="http://schemas.microsoft.com/office/word/2010/wordprocessingInk" xmlns:wne="http://schemas.microsoft.com/office/word/2006/wordml" xmlns:wps="http://schemas.microsoft.com/office/word/2010/wordprocessingShape" mc:Ignorable="w14 w15 w16se w16cid wp14">
   <w:body>
     <w:p>
       <w:pPr>
@@ -81,15 +81,7 @@
         <w:sym w:font="Wingdings" w:char="F0E0"/>
       </w:r>
       <w:r>
-        <w:t xml:space="preserve"> </w:t>
-      </w:r>
-      <w:proofErr w:type="spellStart"/>
-      <w:r>
-        <w:t>Resetten</w:t>
-      </w:r>
-      <w:proofErr w:type="spellEnd"/>
-      <w:r>
-        <w:t xml:space="preserve"> der Eingabemaske</w:t>
+        <w:t xml:space="preserve"> Resetten der Eingabemaske</w:t>
       </w:r>
     </w:p>
     <w:p>
@@ -368,19 +360,11 @@
           <w:numId w:val="2"/>
         </w:numPr>
       </w:pPr>
-      <w:proofErr w:type="spellStart"/>
-      <w:r>
-        <w:rPr>
-          <w:b/>
-        </w:rPr>
-        <w:t>Mirror</w:t>
-      </w:r>
-      <w:proofErr w:type="spellEnd"/>
-      <w:r>
-        <w:rPr>
-          <w:b/>
-        </w:rPr>
-        <w:t xml:space="preserve"> X/Z</w:t>
+      <w:r>
+        <w:rPr>
+          <w:b/>
+        </w:rPr>
+        <w:t>Mirror X/Z</w:t>
       </w:r>
       <w:r>
         <w:t xml:space="preserve"> </w:t>
@@ -695,8 +679,13 @@
         <w:t xml:space="preserve"> </w:t>
       </w:r>
       <w:r>
-        <w:t>Berechnen von TCP’s</w:t>
-      </w:r>
+        <w:t xml:space="preserve">Berechnen von </w:t>
+      </w:r>
+      <w:proofErr w:type="spellStart"/>
+      <w:r>
+        <w:t>TCP’s</w:t>
+      </w:r>
+      <w:proofErr w:type="spellEnd"/>
     </w:p>
     <w:p>
       <w:pPr>
@@ -723,6 +712,20 @@
         <w:t>OnePos</w:t>
       </w:r>
       <w:proofErr w:type="spellEnd"/>
+      <w:r>
+        <w:rPr>
+          <w:b/>
+        </w:rPr>
+        <w:t xml:space="preserve"> / ABB </w:t>
+      </w:r>
+      <w:proofErr w:type="spellStart"/>
+      <w:r>
+        <w:rPr>
+          <w:b/>
+        </w:rPr>
+        <w:t>OnePos</w:t>
+      </w:r>
+      <w:proofErr w:type="spellEnd"/>
     </w:p>
     <w:p>
       <w:pPr>
@@ -843,6 +846,8 @@
         <w:pStyle w:val="KeinLeerraum"/>
         <w:ind w:left="2124"/>
       </w:pPr>
+      <w:bookmarkStart w:id="0" w:name="_GoBack"/>
+      <w:bookmarkEnd w:id="0"/>
     </w:p>
     <w:p>
       <w:pPr>
@@ -1027,8 +1032,6 @@
       <w:r>
         <w:t xml:space="preserve"> Drop oder manuelle Eingabe muss eine .dat Datei in das Textfeld beschrieben werden.</w:t>
       </w:r>
-      <w:bookmarkStart w:id="0" w:name="_GoBack"/>
-      <w:bookmarkEnd w:id="0"/>
     </w:p>
     <w:p>
       <w:pPr>
@@ -1087,7 +1090,13 @@
         <w:t xml:space="preserve"> </w:t>
       </w:r>
       <w:r>
-        <w:t xml:space="preserve">Von der eingelesen Datei werden die Location mit dem im </w:t>
+        <w:t>Von der eingelesen</w:t>
+      </w:r>
+      <w:r>
+        <w:t>en</w:t>
+      </w:r>
+      <w:r>
+        <w:t xml:space="preserve"> Datei werden die Location mit dem im </w:t>
       </w:r>
     </w:p>
     <w:p>
@@ -1200,10 +1209,7 @@
         <w:t>.</w:t>
       </w:r>
       <w:r>
-        <w:t xml:space="preserve"> </w:t>
-      </w:r>
-      <w:r>
-        <w:t xml:space="preserve">Es müssen alle Parameter benannt     </w:t>
+        <w:t xml:space="preserve"> Es müssen alle Parameter benannt     </w:t>
       </w:r>
     </w:p>
     <w:p>
@@ -1436,19 +1442,11 @@
           <w:numId w:val="2"/>
         </w:numPr>
       </w:pPr>
-      <w:proofErr w:type="spellStart"/>
-      <w:r>
-        <w:rPr>
-          <w:b/>
-        </w:rPr>
-        <w:t>Mirror</w:t>
-      </w:r>
-      <w:proofErr w:type="spellEnd"/>
-      <w:r>
-        <w:rPr>
-          <w:b/>
-        </w:rPr>
-        <w:t xml:space="preserve"> X/Z</w:t>
+      <w:r>
+        <w:rPr>
+          <w:b/>
+        </w:rPr>
+        <w:t>Mirror X/Z</w:t>
       </w:r>
       <w:r>
         <w:t xml:space="preserve"> </w:t>
@@ -1895,7 +1893,13 @@
         <w:t xml:space="preserve">       </w:t>
       </w:r>
       <w:r>
-        <w:t xml:space="preserve">Es wird eine Meldung Angezeigt, in der Bestätigt werden </w:t>
+        <w:t xml:space="preserve">Es wird eine Meldung </w:t>
+      </w:r>
+      <w:r>
+        <w:t>a</w:t>
+      </w:r>
+      <w:r>
+        <w:t xml:space="preserve">ngezeigt, in der Bestätigt werden </w:t>
       </w:r>
     </w:p>
     <w:p>
@@ -2007,6 +2011,1035 @@
         <w:pStyle w:val="KeinLeerraum"/>
         <w:ind w:left="2832"/>
       </w:pPr>
+    </w:p>
+    <w:p>
+      <w:pPr>
+        <w:pStyle w:val="KeinLeerraum"/>
+        <w:ind w:left="2832"/>
+      </w:pPr>
+    </w:p>
+    <w:p>
+      <w:pPr>
+        <w:pStyle w:val="KeinLeerraum"/>
+        <w:ind w:left="2832"/>
+      </w:pPr>
+    </w:p>
+    <w:p>
+      <w:pPr>
+        <w:pStyle w:val="KeinLeerraum"/>
+        <w:ind w:left="2832"/>
+      </w:pPr>
+    </w:p>
+    <w:p>
+      <w:pPr>
+        <w:pStyle w:val="KeinLeerraum"/>
+        <w:ind w:left="2832"/>
+      </w:pPr>
+    </w:p>
+    <w:p>
+      <w:pPr>
+        <w:pStyle w:val="KeinLeerraum"/>
+        <w:ind w:left="2832"/>
+      </w:pPr>
+    </w:p>
+    <w:p>
+      <w:pPr>
+        <w:pStyle w:val="KeinLeerraum"/>
+        <w:ind w:left="2832"/>
+      </w:pPr>
+    </w:p>
+    <w:p>
+      <w:pPr>
+        <w:pStyle w:val="KeinLeerraum"/>
+        <w:ind w:left="2832"/>
+      </w:pPr>
+    </w:p>
+    <w:p>
+      <w:pPr>
+        <w:pStyle w:val="KeinLeerraum"/>
+        <w:ind w:left="2832"/>
+      </w:pPr>
+    </w:p>
+    <w:p>
+      <w:pPr>
+        <w:pStyle w:val="KeinLeerraum"/>
+        <w:ind w:left="2832"/>
+      </w:pPr>
+    </w:p>
+    <w:p>
+      <w:pPr>
+        <w:pStyle w:val="KeinLeerraum"/>
+        <w:ind w:left="2832"/>
+      </w:pPr>
+    </w:p>
+    <w:p>
+      <w:pPr>
+        <w:pStyle w:val="KeinLeerraum"/>
+        <w:ind w:left="2832"/>
+      </w:pPr>
+    </w:p>
+    <w:p>
+      <w:pPr>
+        <w:pStyle w:val="KeinLeerraum"/>
+        <w:ind w:left="2832"/>
+      </w:pPr>
+    </w:p>
+    <w:p>
+      <w:pPr>
+        <w:pStyle w:val="KeinLeerraum"/>
+        <w:ind w:left="2832"/>
+      </w:pPr>
+    </w:p>
+    <w:p>
+      <w:pPr>
+        <w:pStyle w:val="KeinLeerraum"/>
+        <w:ind w:left="2832"/>
+      </w:pPr>
+    </w:p>
+    <w:p>
+      <w:pPr>
+        <w:pStyle w:val="KeinLeerraum"/>
+        <w:ind w:left="2832"/>
+      </w:pPr>
+    </w:p>
+    <w:p>
+      <w:pPr>
+        <w:pStyle w:val="KeinLeerraum"/>
+        <w:ind w:left="2832"/>
+      </w:pPr>
+    </w:p>
+    <w:p>
+      <w:pPr>
+        <w:pStyle w:val="KeinLeerraum"/>
+        <w:ind w:left="2832"/>
+      </w:pPr>
+    </w:p>
+    <w:p>
+      <w:pPr>
+        <w:pStyle w:val="KeinLeerraum"/>
+        <w:ind w:left="2832"/>
+      </w:pPr>
+    </w:p>
+    <w:p>
+      <w:pPr>
+        <w:pStyle w:val="KeinLeerraum"/>
+        <w:ind w:left="2832"/>
+      </w:pPr>
+    </w:p>
+    <w:p>
+      <w:pPr>
+        <w:pStyle w:val="KeinLeerraum"/>
+        <w:ind w:left="2832"/>
+      </w:pPr>
+    </w:p>
+    <w:p>
+      <w:pPr>
+        <w:pStyle w:val="KeinLeerraum"/>
+        <w:ind w:left="2832"/>
+      </w:pPr>
+    </w:p>
+    <w:p>
+      <w:pPr>
+        <w:pStyle w:val="KeinLeerraum"/>
+        <w:ind w:left="2832"/>
+      </w:pPr>
+    </w:p>
+    <w:p>
+      <w:pPr>
+        <w:pStyle w:val="KeinLeerraum"/>
+        <w:ind w:left="2832"/>
+      </w:pPr>
+    </w:p>
+    <w:p>
+      <w:pPr>
+        <w:pStyle w:val="KeinLeerraum"/>
+        <w:ind w:left="2832"/>
+      </w:pPr>
+    </w:p>
+    <w:p>
+      <w:pPr>
+        <w:pStyle w:val="KeinLeerraum"/>
+        <w:ind w:left="2832"/>
+      </w:pPr>
+    </w:p>
+    <w:p>
+      <w:pPr>
+        <w:pStyle w:val="KeinLeerraum"/>
+        <w:ind w:left="2832"/>
+      </w:pPr>
+    </w:p>
+    <w:p>
+      <w:pPr>
+        <w:pStyle w:val="KeinLeerraum"/>
+        <w:ind w:left="2832"/>
+      </w:pPr>
+    </w:p>
+    <w:p>
+      <w:pPr>
+        <w:pStyle w:val="KeinLeerraum"/>
+        <w:ind w:left="2832"/>
+      </w:pPr>
+    </w:p>
+    <w:p>
+      <w:pPr>
+        <w:pStyle w:val="KeinLeerraum"/>
+        <w:numPr>
+          <w:ilvl w:val="0"/>
+          <w:numId w:val="1"/>
+        </w:numPr>
+        <w:rPr>
+          <w:b/>
+          <w:sz w:val="36"/>
+          <w:szCs w:val="36"/>
+        </w:rPr>
+      </w:pPr>
+      <w:r>
+        <w:rPr>
+          <w:b/>
+          <w:sz w:val="36"/>
+          <w:szCs w:val="36"/>
+        </w:rPr>
+        <w:lastRenderedPageBreak/>
+        <w:t>ABB</w:t>
+      </w:r>
+      <w:r>
+        <w:rPr>
+          <w:b/>
+          <w:sz w:val="36"/>
+          <w:szCs w:val="36"/>
+        </w:rPr>
+        <w:t xml:space="preserve"> Dateieingaben</w:t>
+      </w:r>
+    </w:p>
+    <w:p>
+      <w:pPr>
+        <w:pStyle w:val="KeinLeerraum"/>
+        <w:ind w:left="720"/>
+      </w:pPr>
+      <w:r>
+        <w:t xml:space="preserve">Über </w:t>
+      </w:r>
+      <w:proofErr w:type="spellStart"/>
+      <w:r>
+        <w:t>Drag’n</w:t>
+      </w:r>
+      <w:proofErr w:type="spellEnd"/>
+      <w:r>
+        <w:t xml:space="preserve"> Drop oder manuelle Eingabe muss eine .dat Datei in das Textfeld beschrieben werden.</w:t>
+      </w:r>
+    </w:p>
+    <w:p>
+      <w:pPr>
+        <w:pStyle w:val="KeinLeerraum"/>
+        <w:numPr>
+          <w:ilvl w:val="0"/>
+          <w:numId w:val="2"/>
+        </w:numPr>
+      </w:pPr>
+      <w:r>
+        <w:rPr>
+          <w:b/>
+        </w:rPr>
+        <w:t>.dat einlesen</w:t>
+      </w:r>
+      <w:r>
+        <w:t xml:space="preserve"> </w:t>
+      </w:r>
+      <w:r>
+        <w:sym w:font="Wingdings" w:char="F0E0"/>
+      </w:r>
+      <w:r>
+        <w:t xml:space="preserve"> die im Textfeld angegeben .dat wird eingelesen</w:t>
+      </w:r>
+    </w:p>
+    <w:p>
+      <w:pPr>
+        <w:pStyle w:val="KeinLeerraum"/>
+        <w:ind w:left="1425"/>
+      </w:pPr>
+    </w:p>
+    <w:p>
+      <w:pPr>
+        <w:pStyle w:val="KeinLeerraum"/>
+        <w:numPr>
+          <w:ilvl w:val="0"/>
+          <w:numId w:val="2"/>
+        </w:numPr>
+      </w:pPr>
+      <w:r>
+        <w:rPr>
+          <w:b/>
+        </w:rPr>
+        <w:t>Euler</w:t>
+      </w:r>
+      <w:r>
+        <w:rPr>
+          <w:b/>
+        </w:rPr>
+        <w:tab/>
+        <w:t xml:space="preserve">          </w:t>
+      </w:r>
+      <w:r>
+        <w:sym w:font="Wingdings" w:char="F0E0"/>
+      </w:r>
+      <w:r>
+        <w:t xml:space="preserve"> Von der eingelesenen Datei werden die Locations abwechselnd</w:t>
+      </w:r>
+    </w:p>
+    <w:p>
+      <w:pPr>
+        <w:pStyle w:val="KeinLeerraum"/>
+        <w:ind w:left="1425"/>
+      </w:pPr>
+      <w:proofErr w:type="spellStart"/>
+      <w:r>
+        <w:rPr>
+          <w:b/>
+        </w:rPr>
+        <w:t>Quaternien</w:t>
+      </w:r>
+      <w:proofErr w:type="spellEnd"/>
+      <w:r>
+        <w:rPr>
+          <w:b/>
+        </w:rPr>
+        <w:tab/>
+        <w:t xml:space="preserve"> </w:t>
+      </w:r>
+      <w:r>
+        <w:t xml:space="preserve">von Euler-Winkel auf </w:t>
+      </w:r>
+      <w:proofErr w:type="spellStart"/>
+      <w:r>
+        <w:t>Quaternien</w:t>
+      </w:r>
+      <w:proofErr w:type="spellEnd"/>
+      <w:r>
+        <w:t xml:space="preserve"> umgeschaltet</w:t>
+      </w:r>
+    </w:p>
+    <w:p>
+      <w:pPr>
+        <w:pStyle w:val="KeinLeerraum"/>
+        <w:ind w:left="1425"/>
+        <w:rPr>
+          <w:b/>
+        </w:rPr>
+      </w:pPr>
+    </w:p>
+    <w:p>
+      <w:pPr>
+        <w:pStyle w:val="KeinLeerraum"/>
+        <w:numPr>
+          <w:ilvl w:val="0"/>
+          <w:numId w:val="2"/>
+        </w:numPr>
+      </w:pPr>
+      <w:r>
+        <w:rPr>
+          <w:b/>
+        </w:rPr>
+        <w:t>ausgeben</w:t>
+      </w:r>
+      <w:r>
+        <w:t xml:space="preserve">       </w:t>
+      </w:r>
+      <w:r>
+        <w:sym w:font="Wingdings" w:char="F0E0"/>
+      </w:r>
+      <w:r>
+        <w:t xml:space="preserve"> Von der eingelesen</w:t>
+      </w:r>
+      <w:r>
+        <w:t>en</w:t>
+      </w:r>
+      <w:r>
+        <w:t xml:space="preserve"> Datei werden die Location mit dem im </w:t>
+      </w:r>
+    </w:p>
+    <w:p>
+      <w:pPr>
+        <w:pStyle w:val="KeinLeerraum"/>
+        <w:ind w:left="2124" w:firstLine="708"/>
+      </w:pPr>
+      <w:r>
+        <w:t xml:space="preserve">  System festgelegten Editor geöffnet.</w:t>
+      </w:r>
+    </w:p>
+    <w:p>
+      <w:pPr>
+        <w:pStyle w:val="KeinLeerraum"/>
+        <w:ind w:left="2124" w:firstLine="708"/>
+      </w:pPr>
+    </w:p>
+    <w:p>
+      <w:pPr>
+        <w:pStyle w:val="KeinLeerraum"/>
+        <w:numPr>
+          <w:ilvl w:val="1"/>
+          <w:numId w:val="1"/>
+        </w:numPr>
+      </w:pPr>
+      <w:proofErr w:type="spellStart"/>
+      <w:r>
+        <w:rPr>
+          <w:b/>
+        </w:rPr>
+        <w:t>RelBase</w:t>
+      </w:r>
+      <w:proofErr w:type="spellEnd"/>
+      <w:r>
+        <w:rPr>
+          <w:b/>
+        </w:rPr>
+        <w:t xml:space="preserve"> XYZ</w:t>
+      </w:r>
+      <w:r>
+        <w:t xml:space="preserve">  </w:t>
+      </w:r>
+      <w:r>
+        <w:sym w:font="Wingdings" w:char="F0E0"/>
+      </w:r>
+      <w:r>
+        <w:t xml:space="preserve"> Verschiebung relativ zur Base.</w:t>
+      </w:r>
+    </w:p>
+    <w:p>
+      <w:pPr>
+        <w:pStyle w:val="KeinLeerraum"/>
+        <w:ind w:left="2136" w:firstLine="696"/>
+      </w:pPr>
+      <w:r>
+        <w:t xml:space="preserve">  Die Locations der eingelesenen Datei werden relativ zur</w:t>
+      </w:r>
+    </w:p>
+    <w:p>
+      <w:pPr>
+        <w:pStyle w:val="KeinLeerraum"/>
+        <w:ind w:left="2832"/>
+      </w:pPr>
+      <w:r>
+        <w:t xml:space="preserve">  zur benutzten Base um die Parameter X/Y/Z verschoben.</w:t>
+      </w:r>
+    </w:p>
+    <w:p>
+      <w:pPr>
+        <w:pStyle w:val="KeinLeerraum"/>
+        <w:ind w:left="2832"/>
+      </w:pPr>
+      <w:r>
+        <w:t xml:space="preserve">  Es öffnet sich ein neues Fenster in dem die Parameter X/Y/Z</w:t>
+      </w:r>
+    </w:p>
+    <w:p>
+      <w:pPr>
+        <w:pStyle w:val="KeinLeerraum"/>
+        <w:ind w:left="2832"/>
+      </w:pPr>
+      <w:r>
+        <w:t xml:space="preserve">  eingegeben werden müssen. Es müssen alle Parameter benannt     </w:t>
+      </w:r>
+    </w:p>
+    <w:p>
+      <w:pPr>
+        <w:pStyle w:val="KeinLeerraum"/>
+        <w:ind w:left="2832"/>
+      </w:pPr>
+      <w:r>
+        <w:t xml:space="preserve">  werden. Mit dem OK-Button werden die Parameter übernommen.</w:t>
+      </w:r>
+    </w:p>
+    <w:p>
+      <w:pPr>
+        <w:pStyle w:val="KeinLeerraum"/>
+        <w:ind w:left="2832"/>
+      </w:pPr>
+      <w:r>
+        <w:t xml:space="preserve">  Die Locations werden mit dem im System festgelegten Editor    </w:t>
+      </w:r>
+    </w:p>
+    <w:p>
+      <w:pPr>
+        <w:pStyle w:val="KeinLeerraum"/>
+        <w:ind w:left="2832"/>
+      </w:pPr>
+      <w:r>
+        <w:t xml:space="preserve">  geöffnet.</w:t>
+      </w:r>
+    </w:p>
+    <w:p>
+      <w:pPr>
+        <w:pStyle w:val="KeinLeerraum"/>
+        <w:ind w:left="2832"/>
+      </w:pPr>
+      <w:r>
+        <w:t xml:space="preserve">  Wenn gewünscht, können diese Locations in die .dat eingesetzt    </w:t>
+      </w:r>
+    </w:p>
+    <w:p>
+      <w:pPr>
+        <w:pStyle w:val="KeinLeerraum"/>
+        <w:ind w:left="2832"/>
+      </w:pPr>
+      <w:r>
+        <w:t xml:space="preserve">  werden, die zum einlesen benutzt wurde.</w:t>
+      </w:r>
+    </w:p>
+    <w:p>
+      <w:pPr>
+        <w:pStyle w:val="KeinLeerraum"/>
+        <w:ind w:left="2832"/>
+      </w:pPr>
+    </w:p>
+    <w:p>
+      <w:pPr>
+        <w:pStyle w:val="KeinLeerraum"/>
+        <w:numPr>
+          <w:ilvl w:val="1"/>
+          <w:numId w:val="1"/>
+        </w:numPr>
+      </w:pPr>
+      <w:proofErr w:type="spellStart"/>
+      <w:r>
+        <w:rPr>
+          <w:b/>
+        </w:rPr>
+        <w:t>RelTool</w:t>
+      </w:r>
+      <w:proofErr w:type="spellEnd"/>
+      <w:r>
+        <w:rPr>
+          <w:b/>
+        </w:rPr>
+        <w:t xml:space="preserve"> XYZ</w:t>
+      </w:r>
+      <w:r>
+        <w:t xml:space="preserve">   </w:t>
+      </w:r>
+      <w:r>
+        <w:sym w:font="Wingdings" w:char="F0E0"/>
+      </w:r>
+      <w:r>
+        <w:t xml:space="preserve"> Verschiebung relativ zum Tool </w:t>
+      </w:r>
+    </w:p>
+    <w:p>
+      <w:pPr>
+        <w:pStyle w:val="KeinLeerraum"/>
+        <w:ind w:left="2496" w:firstLine="336"/>
+      </w:pPr>
+      <w:r>
+        <w:t xml:space="preserve">  Die Locations der eingelesenen Datei werden relativ </w:t>
+      </w:r>
+    </w:p>
+    <w:p>
+      <w:pPr>
+        <w:pStyle w:val="KeinLeerraum"/>
+        <w:ind w:left="2496" w:firstLine="336"/>
+      </w:pPr>
+      <w:r>
+        <w:t xml:space="preserve">  zum benutzten Tool um die Parameter X/Y/Z verschoben.</w:t>
+      </w:r>
+    </w:p>
+    <w:p>
+      <w:pPr>
+        <w:pStyle w:val="KeinLeerraum"/>
+        <w:ind w:left="2832"/>
+      </w:pPr>
+      <w:r>
+        <w:t xml:space="preserve">  Es öffnet sich ein neues Fenster in dem die Parameter X/Y/Z</w:t>
+      </w:r>
+    </w:p>
+    <w:p>
+      <w:pPr>
+        <w:pStyle w:val="KeinLeerraum"/>
+        <w:ind w:left="2832"/>
+      </w:pPr>
+      <w:r>
+        <w:t xml:space="preserve">  eingegeben werden müssen. Es müssen alle Parameter benannt     </w:t>
+      </w:r>
+    </w:p>
+    <w:p>
+      <w:pPr>
+        <w:pStyle w:val="KeinLeerraum"/>
+        <w:ind w:left="2832"/>
+      </w:pPr>
+      <w:r>
+        <w:t xml:space="preserve">  werden. Mit dem OK-Button werden die Parameter übernommen.</w:t>
+      </w:r>
+    </w:p>
+    <w:p>
+      <w:pPr>
+        <w:pStyle w:val="KeinLeerraum"/>
+        <w:ind w:left="2832"/>
+      </w:pPr>
+      <w:r>
+        <w:t xml:space="preserve">  Die Locations werden mit dem im System festgelegten Editor    </w:t>
+      </w:r>
+    </w:p>
+    <w:p>
+      <w:pPr>
+        <w:pStyle w:val="KeinLeerraum"/>
+        <w:ind w:left="2832"/>
+      </w:pPr>
+      <w:r>
+        <w:t xml:space="preserve">  geöffnet.</w:t>
+      </w:r>
+    </w:p>
+    <w:p>
+      <w:pPr>
+        <w:pStyle w:val="KeinLeerraum"/>
+        <w:ind w:left="2832"/>
+      </w:pPr>
+      <w:r>
+        <w:t xml:space="preserve"> Wenn gewünscht, können diese Locations in die .dat eingesetzt   </w:t>
+      </w:r>
+    </w:p>
+    <w:p>
+      <w:pPr>
+        <w:pStyle w:val="KeinLeerraum"/>
+        <w:ind w:left="2832"/>
+      </w:pPr>
+      <w:r>
+        <w:t xml:space="preserve"> werden, die zum einlesen benutzt wurde.</w:t>
+      </w:r>
+    </w:p>
+    <w:p>
+      <w:pPr>
+        <w:pStyle w:val="KeinLeerraum"/>
+        <w:ind w:left="2832"/>
+      </w:pPr>
+    </w:p>
+    <w:p>
+      <w:pPr>
+        <w:pStyle w:val="KeinLeerraum"/>
+        <w:numPr>
+          <w:ilvl w:val="0"/>
+          <w:numId w:val="2"/>
+        </w:numPr>
+      </w:pPr>
+      <w:r>
+        <w:rPr>
+          <w:b/>
+        </w:rPr>
+        <w:t>Mirror X/Z</w:t>
+      </w:r>
+      <w:r>
+        <w:t xml:space="preserve">    </w:t>
+      </w:r>
+      <w:r>
+        <w:sym w:font="Wingdings" w:char="F0E0"/>
+      </w:r>
+      <w:r>
+        <w:t xml:space="preserve"> Spiegeln über die X/Z Achsen</w:t>
+      </w:r>
+    </w:p>
+    <w:p>
+      <w:pPr>
+        <w:pStyle w:val="KeinLeerraum"/>
+        <w:ind w:left="2481" w:firstLine="351"/>
+      </w:pPr>
+      <w:r>
+        <w:t xml:space="preserve"> Die Locations der eingelesenen Datei werden über die </w:t>
+      </w:r>
+    </w:p>
+    <w:p>
+      <w:pPr>
+        <w:pStyle w:val="KeinLeerraum"/>
+        <w:ind w:left="2832"/>
+      </w:pPr>
+      <w:r>
+        <w:t xml:space="preserve"> Achsen X und Z gespiegelt.</w:t>
+      </w:r>
+    </w:p>
+    <w:p>
+      <w:pPr>
+        <w:pStyle w:val="KeinLeerraum"/>
+        <w:ind w:left="2832"/>
+      </w:pPr>
+      <w:r>
+        <w:t xml:space="preserve"> Die Locations werden mit dem im System festgelegten Editor  </w:t>
+      </w:r>
+    </w:p>
+    <w:p>
+      <w:pPr>
+        <w:pStyle w:val="KeinLeerraum"/>
+        <w:ind w:left="2832"/>
+      </w:pPr>
+      <w:r>
+        <w:t xml:space="preserve"> geöffnet.</w:t>
+      </w:r>
+    </w:p>
+    <w:p>
+      <w:pPr>
+        <w:pStyle w:val="KeinLeerraum"/>
+        <w:ind w:left="2832"/>
+      </w:pPr>
+      <w:r>
+        <w:t xml:space="preserve"> Wenn gewünscht, können diese Locations in die .dat eingesetzt  </w:t>
+      </w:r>
+    </w:p>
+    <w:p>
+      <w:pPr>
+        <w:pStyle w:val="KeinLeerraum"/>
+        <w:ind w:left="2832"/>
+      </w:pPr>
+      <w:r>
+        <w:t xml:space="preserve"> werden, die zum einlesen benutzt wurde.</w:t>
+      </w:r>
+    </w:p>
+    <w:p>
+      <w:pPr>
+        <w:pStyle w:val="KeinLeerraum"/>
+        <w:ind w:left="2832"/>
+      </w:pPr>
+    </w:p>
+    <w:p>
+      <w:pPr>
+        <w:pStyle w:val="KeinLeerraum"/>
+        <w:ind w:left="2832"/>
+      </w:pPr>
+    </w:p>
+    <w:p>
+      <w:pPr>
+        <w:pStyle w:val="KeinLeerraum"/>
+        <w:ind w:left="2832"/>
+      </w:pPr>
+    </w:p>
+    <w:p>
+      <w:pPr>
+        <w:pStyle w:val="KeinLeerraum"/>
+        <w:ind w:left="2832"/>
+      </w:pPr>
+    </w:p>
+    <w:p>
+      <w:pPr>
+        <w:pStyle w:val="KeinLeerraum"/>
+        <w:ind w:left="2832"/>
+      </w:pPr>
+    </w:p>
+    <w:p>
+      <w:pPr>
+        <w:pStyle w:val="KeinLeerraum"/>
+        <w:ind w:left="2832"/>
+      </w:pPr>
+    </w:p>
+    <w:p>
+      <w:pPr>
+        <w:pStyle w:val="KeinLeerraum"/>
+        <w:ind w:left="2832"/>
+      </w:pPr>
+    </w:p>
+    <w:p>
+      <w:pPr>
+        <w:pStyle w:val="KeinLeerraum"/>
+        <w:ind w:left="2832"/>
+      </w:pPr>
+    </w:p>
+    <w:p>
+      <w:pPr>
+        <w:pStyle w:val="KeinLeerraum"/>
+        <w:ind w:left="2832"/>
+      </w:pPr>
+    </w:p>
+    <w:p>
+      <w:pPr>
+        <w:pStyle w:val="KeinLeerraum"/>
+        <w:ind w:left="2832"/>
+      </w:pPr>
+    </w:p>
+    <w:p>
+      <w:pPr>
+        <w:pStyle w:val="KeinLeerraum"/>
+        <w:ind w:left="2832"/>
+      </w:pPr>
+    </w:p>
+    <w:p>
+      <w:pPr>
+        <w:pStyle w:val="KeinLeerraum"/>
+        <w:ind w:left="2832"/>
+      </w:pPr>
+    </w:p>
+    <w:p>
+      <w:pPr>
+        <w:pStyle w:val="KeinLeerraum"/>
+        <w:numPr>
+          <w:ilvl w:val="0"/>
+          <w:numId w:val="2"/>
+        </w:numPr>
+      </w:pPr>
+      <w:r>
+        <w:rPr>
+          <w:b/>
+        </w:rPr>
+        <w:lastRenderedPageBreak/>
+        <w:t>Transform</w:t>
+      </w:r>
+      <w:r>
+        <w:t xml:space="preserve">     </w:t>
+      </w:r>
+      <w:r>
+        <w:sym w:font="Wingdings" w:char="F0E0"/>
+      </w:r>
+      <w:r>
+        <w:t xml:space="preserve"> Transformieren der eingelesenen Locations</w:t>
+      </w:r>
+    </w:p>
+    <w:p>
+      <w:pPr>
+        <w:pStyle w:val="KeinLeerraum"/>
+        <w:ind w:left="2481" w:firstLine="351"/>
+      </w:pPr>
+      <w:r>
+        <w:t xml:space="preserve"> Die Locations der eingelesenen Datei werden mit der</w:t>
+      </w:r>
+    </w:p>
+    <w:p>
+      <w:pPr>
+        <w:pStyle w:val="KeinLeerraum"/>
+        <w:ind w:left="2832"/>
+      </w:pPr>
+      <w:r>
+        <w:t xml:space="preserve"> anderen Location multipliziert. (Transformation)</w:t>
+      </w:r>
+    </w:p>
+    <w:p>
+      <w:pPr>
+        <w:pStyle w:val="KeinLeerraum"/>
+        <w:ind w:left="2832"/>
+      </w:pPr>
+      <w:r>
+        <w:t xml:space="preserve"> Wie mit dem Doppelpunkt-Operator im KUKA.</w:t>
+      </w:r>
+    </w:p>
+    <w:p>
+      <w:pPr>
+        <w:pStyle w:val="KeinLeerraum"/>
+        <w:ind w:left="2832"/>
+      </w:pPr>
+      <w:r>
+        <w:t xml:space="preserve"> Es öffnet sich ein neues Fenster in der eine andere Location</w:t>
+      </w:r>
+    </w:p>
+    <w:p>
+      <w:pPr>
+        <w:pStyle w:val="KeinLeerraum"/>
+        <w:ind w:left="2832"/>
+      </w:pPr>
+      <w:r>
+        <w:t xml:space="preserve"> in den Formaten KUKA, ABB oder Transformation Matrix</w:t>
+      </w:r>
+    </w:p>
+    <w:p>
+      <w:pPr>
+        <w:pStyle w:val="KeinLeerraum"/>
+        <w:ind w:left="2832"/>
+      </w:pPr>
+      <w:r>
+        <w:t xml:space="preserve"> eingegeben werden können. Mit dem „Daten einlesen“-Button  </w:t>
+      </w:r>
+    </w:p>
+    <w:p>
+      <w:pPr>
+        <w:pStyle w:val="KeinLeerraum"/>
+        <w:ind w:left="2832"/>
+      </w:pPr>
+      <w:r>
+        <w:t xml:space="preserve"> werden die Parameter übernommen.</w:t>
+      </w:r>
+    </w:p>
+    <w:p>
+      <w:pPr>
+        <w:pStyle w:val="KeinLeerraum"/>
+        <w:ind w:left="2832"/>
+      </w:pPr>
+      <w:r>
+        <w:t xml:space="preserve"> Die Locations werden mit dem im System festgelegten Editor  </w:t>
+      </w:r>
+    </w:p>
+    <w:p>
+      <w:pPr>
+        <w:pStyle w:val="KeinLeerraum"/>
+        <w:ind w:left="2832"/>
+      </w:pPr>
+      <w:r>
+        <w:t xml:space="preserve"> geöffnet.</w:t>
+      </w:r>
+    </w:p>
+    <w:p>
+      <w:pPr>
+        <w:pStyle w:val="KeinLeerraum"/>
+        <w:ind w:left="2832"/>
+      </w:pPr>
+      <w:r>
+        <w:t xml:space="preserve"> Wenn gewünscht, können diese Locations in die .dat eingesetzt  </w:t>
+      </w:r>
+    </w:p>
+    <w:p>
+      <w:pPr>
+        <w:pStyle w:val="KeinLeerraum"/>
+        <w:ind w:left="2832"/>
+      </w:pPr>
+      <w:r>
+        <w:t xml:space="preserve"> werden, die zum einlesen benutzt wurde.</w:t>
+      </w:r>
+    </w:p>
+    <w:p>
+      <w:pPr>
+        <w:pStyle w:val="KeinLeerraum"/>
+        <w:ind w:left="2832"/>
+      </w:pPr>
+    </w:p>
+    <w:p>
+      <w:pPr>
+        <w:pStyle w:val="KeinLeerraum"/>
+        <w:numPr>
+          <w:ilvl w:val="0"/>
+          <w:numId w:val="2"/>
+        </w:numPr>
+      </w:pPr>
+      <w:r>
+        <w:rPr>
+          <w:b/>
+        </w:rPr>
+        <w:t>.dat reinigen</w:t>
+      </w:r>
+      <w:r>
+        <w:sym w:font="Wingdings" w:char="F0E0"/>
+      </w:r>
+      <w:r>
+        <w:t xml:space="preserve">  Bereinigen der Deklarationen direkt in der .</w:t>
+      </w:r>
+      <w:proofErr w:type="spellStart"/>
+      <w:r>
+        <w:t>mod</w:t>
+      </w:r>
+      <w:proofErr w:type="spellEnd"/>
+    </w:p>
+    <w:p>
+      <w:pPr>
+        <w:pStyle w:val="KeinLeerraum"/>
+        <w:ind w:left="2832"/>
+      </w:pPr>
+      <w:r>
+        <w:rPr>
+          <w:b/>
+        </w:rPr>
+        <w:t xml:space="preserve">  </w:t>
+      </w:r>
+      <w:r>
+        <w:t xml:space="preserve">Es wird eine Meldung </w:t>
+      </w:r>
+      <w:r>
+        <w:t>a</w:t>
+      </w:r>
+      <w:r>
+        <w:t xml:space="preserve">ngezeigt, in der Bestätigt werden </w:t>
+      </w:r>
+    </w:p>
+    <w:p>
+      <w:pPr>
+        <w:pStyle w:val="KeinLeerraum"/>
+        <w:ind w:left="2832"/>
+      </w:pPr>
+      <w:r>
+        <w:t xml:space="preserve">  soll, dass die Datei bereinigt werden soll.</w:t>
+      </w:r>
+    </w:p>
+    <w:p>
+      <w:pPr>
+        <w:pStyle w:val="KeinLeerraum"/>
+        <w:ind w:left="2832"/>
+      </w:pPr>
+      <w:r>
+        <w:t xml:space="preserve">  Bei der Bereinigung w</w:t>
+      </w:r>
+      <w:r>
+        <w:t>erden</w:t>
+      </w:r>
+      <w:r>
+        <w:t xml:space="preserve"> die zugehörige</w:t>
+      </w:r>
+      <w:r>
+        <w:t>n</w:t>
+      </w:r>
+      <w:r>
+        <w:t xml:space="preserve"> </w:t>
+      </w:r>
+      <w:r>
+        <w:t>Locations</w:t>
+      </w:r>
+      <w:r>
+        <w:t xml:space="preserve"> mit der der</w:t>
+      </w:r>
+    </w:p>
+    <w:p>
+      <w:pPr>
+        <w:pStyle w:val="KeinLeerraum"/>
+        <w:ind w:left="2832"/>
+      </w:pPr>
+      <w:r>
+        <w:t xml:space="preserve">  </w:t>
+      </w:r>
+      <w:r>
+        <w:t>Deklarationen</w:t>
+      </w:r>
+      <w:r>
+        <w:t xml:space="preserve"> verglichen und alle nicht genutzten Deklarationen</w:t>
+      </w:r>
+    </w:p>
+    <w:p>
+      <w:pPr>
+        <w:pStyle w:val="KeinLeerraum"/>
+        <w:ind w:left="2832"/>
+      </w:pPr>
+      <w:r>
+        <w:t xml:space="preserve">  In der Datei werden entfernt.</w:t>
+      </w:r>
+    </w:p>
+    <w:p>
+      <w:pPr>
+        <w:pStyle w:val="KeinLeerraum"/>
+        <w:ind w:left="2832"/>
+      </w:pPr>
+      <w:r>
+        <w:t xml:space="preserve">  Globale Deklarationen bleiben vorhanden.</w:t>
+      </w:r>
+    </w:p>
+    <w:p>
+      <w:pPr>
+        <w:pStyle w:val="KeinLeerraum"/>
+        <w:ind w:left="2832"/>
+      </w:pPr>
+      <w:r>
+        <w:t xml:space="preserve">  Vor dem Bereinigen wird im Ursprungsverzeichnis</w:t>
+      </w:r>
+    </w:p>
+    <w:p>
+      <w:pPr>
+        <w:pStyle w:val="KeinLeerraum"/>
+        <w:ind w:left="2832"/>
+      </w:pPr>
+      <w:r>
+        <w:t xml:space="preserve">  Einen Gleichnamige .</w:t>
+      </w:r>
+      <w:proofErr w:type="spellStart"/>
+      <w:r>
+        <w:t>bak</w:t>
+      </w:r>
+      <w:proofErr w:type="spellEnd"/>
+      <w:r>
+        <w:t xml:space="preserve"> erstellt, die als Backup der nicht</w:t>
+      </w:r>
+    </w:p>
+    <w:p>
+      <w:pPr>
+        <w:pStyle w:val="KeinLeerraum"/>
+        <w:ind w:left="2832"/>
+      </w:pPr>
+      <w:r>
+        <w:t xml:space="preserve">  Bereinigten Datei dienen soll.</w:t>
+      </w:r>
     </w:p>
     <w:p>
       <w:pPr>
@@ -2025,7 +3058,7 @@
 </file>
 
 <file path=word/numbering.xml><?xml version="1.0" encoding="utf-8"?>
-<w:numbering xmlns:wpc="http://schemas.microsoft.com/office/word/2010/wordprocessingCanvas" xmlns:mc="http://schemas.openxmlformats.org/markup-compatibility/2006" xmlns:o="urn:schemas-microsoft-com:office:office" xmlns:r="http://schemas.openxmlformats.org/officeDocument/2006/relationships" xmlns:m="http://schemas.openxmlformats.org/officeDocument/2006/math" xmlns:v="urn:schemas-microsoft-com:vml" xmlns:wp14="http://schemas.microsoft.com/office/word/2010/wordprocessingDrawing" xmlns:wp="http://schemas.openxmlformats.org/drawingml/2006/wordprocessingDrawing" xmlns:w10="urn:schemas-microsoft-com:office:word" xmlns:w="http://schemas.openxmlformats.org/wordprocessingml/2006/main" xmlns:w14="http://schemas.microsoft.com/office/word/2010/wordml" xmlns:w15="http://schemas.microsoft.com/office/word/2012/wordml" xmlns:wpg="http://schemas.microsoft.com/office/word/2010/wordprocessingGroup" xmlns:wpi="http://schemas.microsoft.com/office/word/2010/wordprocessingInk" xmlns:wne="http://schemas.microsoft.com/office/word/2006/wordml" xmlns:wps="http://schemas.microsoft.com/office/word/2010/wordprocessingShape" mc:Ignorable="w14 w15 wp14">
+<w:numbering xmlns:wpc="http://schemas.microsoft.com/office/word/2010/wordprocessingCanvas" xmlns:cx="http://schemas.microsoft.com/office/drawing/2014/chartex" xmlns:cx1="http://schemas.microsoft.com/office/drawing/2015/9/8/chartex" xmlns:cx2="http://schemas.microsoft.com/office/drawing/2015/10/21/chartex" xmlns:cx3="http://schemas.microsoft.com/office/drawing/2016/5/9/chartex" xmlns:cx4="http://schemas.microsoft.com/office/drawing/2016/5/10/chartex" xmlns:cx5="http://schemas.microsoft.com/office/drawing/2016/5/11/chartex" xmlns:cx6="http://schemas.microsoft.com/office/drawing/2016/5/12/chartex" xmlns:cx7="http://schemas.microsoft.com/office/drawing/2016/5/13/chartex" xmlns:cx8="http://schemas.microsoft.com/office/drawing/2016/5/14/chartex" xmlns:mc="http://schemas.openxmlformats.org/markup-compatibility/2006" xmlns:aink="http://schemas.microsoft.com/office/drawing/2016/ink" xmlns:am3d="http://schemas.microsoft.com/office/drawing/2017/model3d" xmlns:o="urn:schemas-microsoft-com:office:office" xmlns:r="http://schemas.openxmlformats.org/officeDocument/2006/relationships" xmlns:m="http://schemas.openxmlformats.org/officeDocument/2006/math" xmlns:v="urn:schemas-microsoft-com:vml" xmlns:wp14="http://schemas.microsoft.com/office/word/2010/wordprocessingDrawing" xmlns:wp="http://schemas.openxmlformats.org/drawingml/2006/wordprocessingDrawing" xmlns:w10="urn:schemas-microsoft-com:office:word" xmlns:w="http://schemas.openxmlformats.org/wordprocessingml/2006/main" xmlns:w14="http://schemas.microsoft.com/office/word/2010/wordml" xmlns:w15="http://schemas.microsoft.com/office/word/2012/wordml" xmlns:w16cid="http://schemas.microsoft.com/office/word/2016/wordml/cid" xmlns:w16se="http://schemas.microsoft.com/office/word/2015/wordml/symex" xmlns:wpg="http://schemas.microsoft.com/office/word/2010/wordprocessingGroup" xmlns:wpi="http://schemas.microsoft.com/office/word/2010/wordprocessingInk" xmlns:wne="http://schemas.microsoft.com/office/word/2006/wordml" xmlns:wps="http://schemas.microsoft.com/office/word/2010/wordprocessingShape" mc:Ignorable="w14 w15 w16se w16cid wp14">
   <w:abstractNum w:abstractNumId="0" w15:restartNumberingAfterBreak="0">
     <w:nsid w:val="0F2D579E"/>
     <w:multiLevelType w:val="hybridMultilevel"/>
@@ -2821,7 +3854,7 @@
 </file>
 
 <file path=word/styles.xml><?xml version="1.0" encoding="utf-8"?>
-<w:styles xmlns:mc="http://schemas.openxmlformats.org/markup-compatibility/2006" xmlns:r="http://schemas.openxmlformats.org/officeDocument/2006/relationships" xmlns:w="http://schemas.openxmlformats.org/wordprocessingml/2006/main" xmlns:w14="http://schemas.microsoft.com/office/word/2010/wordml" xmlns:w15="http://schemas.microsoft.com/office/word/2012/wordml" mc:Ignorable="w14 w15">
+<w:styles xmlns:mc="http://schemas.openxmlformats.org/markup-compatibility/2006" xmlns:r="http://schemas.openxmlformats.org/officeDocument/2006/relationships" xmlns:w="http://schemas.openxmlformats.org/wordprocessingml/2006/main" xmlns:w14="http://schemas.microsoft.com/office/word/2010/wordml" xmlns:w15="http://schemas.microsoft.com/office/word/2012/wordml" xmlns:w16cid="http://schemas.microsoft.com/office/word/2016/wordml/cid" xmlns:w16se="http://schemas.microsoft.com/office/word/2015/wordml/symex" mc:Ignorable="w14 w15 w16se w16cid">
   <w:docDefaults>
     <w:rPrDefault>
       <w:rPr>
@@ -2837,7 +3870,7 @@
       </w:pPr>
     </w:pPrDefault>
   </w:docDefaults>
-  <w:latentStyles w:defLockedState="0" w:defUIPriority="99" w:defSemiHidden="0" w:defUnhideWhenUsed="0" w:defQFormat="0" w:count="371">
+  <w:latentStyles w:defLockedState="0" w:defUIPriority="99" w:defSemiHidden="0" w:defUnhideWhenUsed="0" w:defQFormat="0" w:count="375">
     <w:lsdException w:name="Normal" w:uiPriority="0" w:qFormat="1"/>
     <w:lsdException w:name="heading 1" w:uiPriority="9" w:qFormat="1"/>
     <w:lsdException w:name="heading 2" w:semiHidden="1" w:uiPriority="9" w:unhideWhenUsed="1" w:qFormat="1"/>
@@ -2943,7 +3976,6 @@
     <w:lsdException w:name="HTML Sample" w:semiHidden="1" w:unhideWhenUsed="1"/>
     <w:lsdException w:name="HTML Typewriter" w:semiHidden="1" w:unhideWhenUsed="1"/>
     <w:lsdException w:name="HTML Variable" w:semiHidden="1" w:unhideWhenUsed="1"/>
-    <w:lsdException w:name="Normal Table" w:semiHidden="1" w:unhideWhenUsed="1"/>
     <w:lsdException w:name="annotation subject" w:semiHidden="1" w:unhideWhenUsed="1"/>
     <w:lsdException w:name="No List" w:semiHidden="1" w:unhideWhenUsed="1"/>
     <w:lsdException w:name="Outline List 1" w:semiHidden="1" w:unhideWhenUsed="1"/>
@@ -2987,10 +4019,8 @@
     <w:lsdException w:name="Table Elegant" w:semiHidden="1" w:unhideWhenUsed="1"/>
     <w:lsdException w:name="Table Professional" w:semiHidden="1" w:unhideWhenUsed="1"/>
     <w:lsdException w:name="Table Subtle 1" w:semiHidden="1" w:unhideWhenUsed="1"/>
-    <w:lsdException w:name="Table Subtle 2" w:semiHidden="1" w:unhideWhenUsed="1"/>
     <w:lsdException w:name="Table Web 1" w:semiHidden="1" w:unhideWhenUsed="1"/>
     <w:lsdException w:name="Table Web 2" w:semiHidden="1" w:unhideWhenUsed="1"/>
-    <w:lsdException w:name="Table Web 3" w:semiHidden="1" w:unhideWhenUsed="1"/>
     <w:lsdException w:name="Balloon Text" w:semiHidden="1" w:unhideWhenUsed="1"/>
     <w:lsdException w:name="Table Grid" w:uiPriority="39"/>
     <w:lsdException w:name="Table Theme" w:semiHidden="1" w:unhideWhenUsed="1"/>
@@ -3209,6 +4239,10 @@
     <w:lsdException w:name="List Table 5 Dark Accent 6" w:uiPriority="50"/>
     <w:lsdException w:name="List Table 6 Colorful Accent 6" w:uiPriority="51"/>
     <w:lsdException w:name="List Table 7 Colorful Accent 6" w:uiPriority="52"/>
+    <w:lsdException w:name="Mention" w:semiHidden="1" w:unhideWhenUsed="1"/>
+    <w:lsdException w:name="Smart Hyperlink" w:semiHidden="1" w:unhideWhenUsed="1"/>
+    <w:lsdException w:name="Hashtag" w:semiHidden="1" w:unhideWhenUsed="1"/>
+    <w:lsdException w:name="Unresolved Mention" w:semiHidden="1" w:unhideWhenUsed="1"/>
   </w:latentStyles>
   <w:style w:type="paragraph" w:default="1" w:styleId="Standard">
     <w:name w:val="Normal"/>

</xml_diff>